<commit_message>
v1.1 Updated the LLD and HLD of Delete Post
LH_ARCH_DELETEPOST_Create_010
</commit_message>
<xml_diff>
--- a/LH_ARCHITECTURE/LH_ARCH_DELETEPOST.docx
+++ b/LH_ARCHITECTURE/LH_ARCH_DELETEPOST.docx
@@ -26,6 +26,7 @@
         <w:rPr>
           <w:b/>
           <w:bCs/>
+          <w:noProof/>
           <w:sz w:val="44"/>
           <w:szCs w:val="44"/>
           <w:u w:val="single"/>
@@ -89,6 +90,12 @@
       </w:r>
       <w:r>
         <w:rPr>
+          <w:noProof/>
+        </w:rPr>
+        <w:t xml:space="preserve"> </w:t>
+      </w:r>
+      <w:r>
+        <w:rPr>
           <w:b/>
           <w:bCs/>
           <w:sz w:val="44"/>
@@ -96,10 +103,10 @@
           <w:u w:val="single"/>
         </w:rPr>
         <w:drawing>
-          <wp:inline distT="0" distB="0" distL="0" distR="0" wp14:anchorId="09A5E357" wp14:editId="150275CF">
-            <wp:extent cx="5943600" cy="4171315"/>
-            <wp:effectExtent l="0" t="0" r="0" b="635"/>
-            <wp:docPr id="2127558410" name="Picture 1" descr="A diagram of a process&#10;&#10;AI-generated content may be incorrect."/>
+          <wp:inline distT="0" distB="0" distL="0" distR="0" wp14:anchorId="72DE6B14" wp14:editId="76B1F51D">
+            <wp:extent cx="5943600" cy="4144645"/>
+            <wp:effectExtent l="0" t="0" r="0" b="8255"/>
+            <wp:docPr id="585742842" name="Picture 1" descr="A diagram of a search engine&#10;&#10;AI-generated content may be incorrect."/>
             <wp:cNvGraphicFramePr>
               <a:graphicFrameLocks xmlns:a="http://schemas.openxmlformats.org/drawingml/2006/main" noChangeAspect="1"/>
             </wp:cNvGraphicFramePr>
@@ -107,7 +114,7 @@
               <a:graphicData uri="http://schemas.openxmlformats.org/drawingml/2006/picture">
                 <pic:pic xmlns:pic="http://schemas.openxmlformats.org/drawingml/2006/picture">
                   <pic:nvPicPr>
-                    <pic:cNvPr id="2127558410" name="Picture 1" descr="A diagram of a process&#10;&#10;AI-generated content may be incorrect."/>
+                    <pic:cNvPr id="585742842" name="Picture 1" descr="A diagram of a search engine&#10;&#10;AI-generated content may be incorrect."/>
                     <pic:cNvPicPr/>
                   </pic:nvPicPr>
                   <pic:blipFill>
@@ -119,7 +126,7 @@
                   <pic:spPr>
                     <a:xfrm>
                       <a:off x="0" y="0"/>
-                      <a:ext cx="5943600" cy="4171315"/>
+                      <a:ext cx="5943600" cy="4144645"/>
                     </a:xfrm>
                     <a:prstGeom prst="rect">
                       <a:avLst/>
@@ -182,10 +189,10 @@
           <w:u w:val="single"/>
         </w:rPr>
         <w:drawing>
-          <wp:inline distT="0" distB="0" distL="0" distR="0" wp14:anchorId="15E92853" wp14:editId="26E557F7">
-            <wp:extent cx="5943600" cy="3132455"/>
+          <wp:inline distT="0" distB="0" distL="0" distR="0" wp14:anchorId="2921196F" wp14:editId="6A3AD3E9">
+            <wp:extent cx="5943600" cy="3704590"/>
             <wp:effectExtent l="0" t="0" r="0" b="0"/>
-            <wp:docPr id="83606657" name="Picture 1" descr="A diagram of a diagram&#10;&#10;AI-generated content may be incorrect."/>
+            <wp:docPr id="1578312183" name="Picture 1" descr="A screenshot of a computer&#10;&#10;AI-generated content may be incorrect."/>
             <wp:cNvGraphicFramePr>
               <a:graphicFrameLocks xmlns:a="http://schemas.openxmlformats.org/drawingml/2006/main" noChangeAspect="1"/>
             </wp:cNvGraphicFramePr>
@@ -193,7 +200,7 @@
               <a:graphicData uri="http://schemas.openxmlformats.org/drawingml/2006/picture">
                 <pic:pic xmlns:pic="http://schemas.openxmlformats.org/drawingml/2006/picture">
                   <pic:nvPicPr>
-                    <pic:cNvPr id="83606657" name="Picture 1" descr="A diagram of a diagram&#10;&#10;AI-generated content may be incorrect."/>
+                    <pic:cNvPr id="1578312183" name="Picture 1" descr="A screenshot of a computer&#10;&#10;AI-generated content may be incorrect."/>
                     <pic:cNvPicPr/>
                   </pic:nvPicPr>
                   <pic:blipFill>
@@ -205,7 +212,7 @@
                   <pic:spPr>
                     <a:xfrm>
                       <a:off x="0" y="0"/>
-                      <a:ext cx="5943600" cy="3132455"/>
+                      <a:ext cx="5943600" cy="3704590"/>
                     </a:xfrm>
                     <a:prstGeom prst="rect">
                       <a:avLst/>

</xml_diff>